<commit_message>
Modified the Input Document and XML comments
</commit_message>
<xml_diff>
--- a/Mail-Merge/Replace-merge-field-with-html-image/Replace-merge-field-with-html-image/Data/Template.docx
+++ b/Mail-Merge/Replace-merge-field-with-html-image/Replace-merge-field-with-html-image/Data/Template.docx
@@ -1,6 +1,6 @@
 
 <file path=word/document.xml><?xml version="1.0" encoding="utf-8"?>
-<w:document xmlns:wpc="http://schemas.microsoft.com/office/word/2010/wordprocessingCanvas" xmlns:cx="http://schemas.microsoft.com/office/drawing/2014/chartex" xmlns:cx1="http://schemas.microsoft.com/office/drawing/2015/9/8/chartex" xmlns:cx2="http://schemas.microsoft.com/office/drawing/2015/10/21/chartex" xmlns:cx3="http://schemas.microsoft.com/office/drawing/2016/5/9/chartex" xmlns:cx4="http://schemas.microsoft.com/office/drawing/2016/5/10/chartex" xmlns:cx5="http://schemas.microsoft.com/office/drawing/2016/5/11/chartex" xmlns:cx6="http://schemas.microsoft.com/office/drawing/2016/5/12/chartex" xmlns:cx7="http://schemas.microsoft.com/office/drawing/2016/5/13/chartex" xmlns:cx8="http://schemas.microsoft.com/office/drawing/2016/5/14/chartex" xmlns:mc="http://schemas.openxmlformats.org/markup-compatibility/2006" xmlns:aink="http://schemas.microsoft.com/office/drawing/2016/ink" xmlns:am3d="http://schemas.microsoft.com/office/drawing/2017/model3d" xmlns:o="urn:schemas-microsoft-com:office:office" xmlns:oel="http://schemas.microsoft.com/office/2019/extlst" xmlns:r="http://schemas.openxmlformats.org/officeDocument/2006/relationships" xmlns:m="http://schemas.openxmlformats.org/officeDocument/2006/math" xmlns:v="urn:schemas-microsoft-com:vml" xmlns:wp14="http://schemas.microsoft.com/office/word/2010/wordprocessingDrawing" xmlns:wp="http://schemas.openxmlformats.org/drawingml/2006/wordprocessingDrawing" xmlns:w10="urn:schemas-microsoft-com:office:word" xmlns:w="http://schemas.openxmlformats.org/wordprocessingml/2006/main" xmlns:w14="http://schemas.microsoft.com/office/word/2010/wordml" xmlns:w15="http://schemas.microsoft.com/office/word/2012/wordml" xmlns:w16cex="http://schemas.microsoft.com/office/word/2018/wordml/cex" xmlns:w16cid="http://schemas.microsoft.com/office/word/2016/wordml/cid" xmlns:w16="http://schemas.microsoft.com/office/word/2018/wordml" xmlns:w16sdtdh="http://schemas.microsoft.com/office/word/2020/wordml/sdtdatahash" xmlns:w16se="http://schemas.microsoft.com/office/word/2015/wordml/symex" xmlns:wpg="http://schemas.microsoft.com/office/word/2010/wordprocessingGroup" xmlns:wpi="http://schemas.microsoft.com/office/word/2010/wordprocessingInk" xmlns:wne="http://schemas.microsoft.com/office/word/2006/wordml" xmlns:wps="http://schemas.microsoft.com/office/word/2010/wordprocessingShape" mc:Ignorable="w14 w15 w16se w16cid w16 w16cex w16sdtdh wp14">
+<w:document xmlns:wpc="http://schemas.microsoft.com/office/word/2010/wordprocessingCanvas" xmlns:cx="http://schemas.microsoft.com/office/drawing/2014/chartex" xmlns:cx1="http://schemas.microsoft.com/office/drawing/2015/9/8/chartex" xmlns:cx2="http://schemas.microsoft.com/office/drawing/2015/10/21/chartex" xmlns:cx3="http://schemas.microsoft.com/office/drawing/2016/5/9/chartex" xmlns:cx4="http://schemas.microsoft.com/office/drawing/2016/5/10/chartex" xmlns:cx5="http://schemas.microsoft.com/office/drawing/2016/5/11/chartex" xmlns:cx6="http://schemas.microsoft.com/office/drawing/2016/5/12/chartex" xmlns:cx7="http://schemas.microsoft.com/office/drawing/2016/5/13/chartex" xmlns:cx8="http://schemas.microsoft.com/office/drawing/2016/5/14/chartex" xmlns:mc="http://schemas.openxmlformats.org/markup-compatibility/2006" xmlns:aink="http://schemas.microsoft.com/office/drawing/2016/ink" xmlns:am3d="http://schemas.microsoft.com/office/drawing/2017/model3d" xmlns:o="urn:schemas-microsoft-com:office:office" xmlns:oel="http://schemas.microsoft.com/office/2019/extlst" xmlns:r="http://schemas.openxmlformats.org/officeDocument/2006/relationships" xmlns:m="http://schemas.openxmlformats.org/officeDocument/2006/math" xmlns:v="urn:schemas-microsoft-com:vml" xmlns:wp14="http://schemas.microsoft.com/office/word/2010/wordprocessingDrawing" xmlns:wp="http://schemas.openxmlformats.org/drawingml/2006/wordprocessingDrawing" xmlns:w10="urn:schemas-microsoft-com:office:word" xmlns:w="http://schemas.openxmlformats.org/wordprocessingml/2006/main" xmlns:w14="http://schemas.microsoft.com/office/word/2010/wordml" xmlns:w15="http://schemas.microsoft.com/office/word/2012/wordml" xmlns:w16cex="http://schemas.microsoft.com/office/word/2018/wordml/cex" xmlns:w16cid="http://schemas.microsoft.com/office/word/2016/wordml/cid" xmlns:w16="http://schemas.microsoft.com/office/word/2018/wordml" xmlns:w16du="http://schemas.microsoft.com/office/word/2023/wordml/word16du" xmlns:w16sdtdh="http://schemas.microsoft.com/office/word/2020/wordml/sdtdatahash" xmlns:w16se="http://schemas.microsoft.com/office/word/2015/wordml/symex" xmlns:wpg="http://schemas.microsoft.com/office/word/2010/wordprocessingGroup" xmlns:wpi="http://schemas.microsoft.com/office/word/2010/wordprocessingInk" xmlns:wne="http://schemas.microsoft.com/office/word/2006/wordml" xmlns:wps="http://schemas.microsoft.com/office/word/2010/wordprocessingShape" mc:Ignorable="w14 w15 w16se w16cid w16 w16cex w16sdtdh w16du wp14">
   <w:body>
     <w:tbl>
       <w:tblPr>
@@ -23,37 +23,59 @@
             <w:tcW w:w="5509" w:type="dxa"/>
           </w:tcPr>
           <w:p>
+            <w:pPr>
+              <w:rPr>
+                <w:rFonts w:asciiTheme="minorHAnsi" w:hAnsiTheme="minorHAnsi" w:cstheme="minorHAnsi"/>
+                <w:sz w:val="22"/>
+                <w:szCs w:val="22"/>
+              </w:rPr>
+            </w:pPr>
             <w:r>
               <w:rPr>
+                <w:rFonts w:asciiTheme="minorHAnsi" w:hAnsiTheme="minorHAnsi" w:cstheme="minorHAnsi"/>
                 <w:noProof/>
+                <w:sz w:val="22"/>
+                <w:szCs w:val="22"/>
                 <w:lang w:val="fr-FR" w:eastAsia="fr-FR"/>
               </w:rPr>
               <w:fldChar w:fldCharType="begin"/>
             </w:r>
             <w:r>
               <w:rPr>
+                <w:rFonts w:asciiTheme="minorHAnsi" w:hAnsiTheme="minorHAnsi" w:cstheme="minorHAnsi"/>
                 <w:noProof/>
+                <w:sz w:val="22"/>
+                <w:szCs w:val="22"/>
                 <w:lang w:val="fr-FR" w:eastAsia="fr-FR"/>
               </w:rPr>
               <w:instrText xml:space="preserve"> MERGEFIELD  Logo  \* MERGEFORMAT </w:instrText>
             </w:r>
             <w:r>
               <w:rPr>
+                <w:rFonts w:asciiTheme="minorHAnsi" w:hAnsiTheme="minorHAnsi" w:cstheme="minorHAnsi"/>
                 <w:noProof/>
+                <w:sz w:val="22"/>
+                <w:szCs w:val="22"/>
                 <w:lang w:val="fr-FR" w:eastAsia="fr-FR"/>
               </w:rPr>
               <w:fldChar w:fldCharType="separate"/>
             </w:r>
             <w:r>
               <w:rPr>
+                <w:rFonts w:asciiTheme="minorHAnsi" w:hAnsiTheme="minorHAnsi" w:cstheme="minorHAnsi"/>
                 <w:noProof/>
+                <w:sz w:val="22"/>
+                <w:szCs w:val="22"/>
                 <w:lang w:val="fr-FR" w:eastAsia="fr-FR"/>
               </w:rPr>
               <w:t>«Logo»</w:t>
             </w:r>
             <w:r>
               <w:rPr>
+                <w:rFonts w:asciiTheme="minorHAnsi" w:hAnsiTheme="minorHAnsi" w:cstheme="minorHAnsi"/>
                 <w:noProof/>
+                <w:sz w:val="22"/>
+                <w:szCs w:val="22"/>
                 <w:lang w:val="fr-FR" w:eastAsia="fr-FR"/>
               </w:rPr>
               <w:fldChar w:fldCharType="end"/>
@@ -68,30 +90,30 @@
             <w:pPr>
               <w:ind w:left="1440"/>
               <w:rPr>
-                <w:rFonts w:ascii="Bitstream Vera Serif" w:hAnsi="Bitstream Vera Serif"/>
+                <w:rFonts w:asciiTheme="minorHAnsi" w:hAnsiTheme="minorHAnsi" w:cstheme="minorHAnsi"/>
                 <w:b/>
                 <w:color w:val="000080"/>
-                <w:sz w:val="20"/>
-                <w:szCs w:val="20"/>
+                <w:sz w:val="22"/>
+                <w:szCs w:val="22"/>
               </w:rPr>
             </w:pPr>
             <w:r>
               <w:rPr>
-                <w:rFonts w:ascii="Bitstream Vera Serif" w:hAnsi="Bitstream Vera Serif"/>
+                <w:rFonts w:asciiTheme="minorHAnsi" w:hAnsiTheme="minorHAnsi" w:cstheme="minorHAnsi"/>
                 <w:b/>
                 <w:color w:val="000080"/>
-                <w:sz w:val="20"/>
-                <w:szCs w:val="20"/>
+                <w:sz w:val="22"/>
+                <w:szCs w:val="22"/>
               </w:rPr>
               <w:t>Adventure Works Cycles</w:t>
             </w:r>
             <w:r>
               <w:rPr>
-                <w:rFonts w:ascii="Bitstream Vera Serif" w:hAnsi="Bitstream Vera Serif"/>
+                <w:rFonts w:asciiTheme="minorHAnsi" w:hAnsiTheme="minorHAnsi" w:cstheme="minorHAnsi"/>
                 <w:b/>
                 <w:color w:val="000080"/>
-                <w:sz w:val="20"/>
-                <w:szCs w:val="20"/>
+                <w:sz w:val="22"/>
+                <w:szCs w:val="22"/>
               </w:rPr>
               <w:t>,</w:t>
             </w:r>
@@ -100,18 +122,18 @@
             <w:pPr>
               <w:ind w:left="1440"/>
               <w:rPr>
-                <w:rFonts w:ascii="Bitstream Vera Serif" w:hAnsi="Bitstream Vera Serif"/>
+                <w:rFonts w:asciiTheme="minorHAnsi" w:hAnsiTheme="minorHAnsi" w:cstheme="minorHAnsi"/>
                 <w:bCs/>
-                <w:sz w:val="20"/>
-                <w:szCs w:val="20"/>
+                <w:sz w:val="22"/>
+                <w:szCs w:val="22"/>
               </w:rPr>
             </w:pPr>
             <w:r>
               <w:rPr>
-                <w:rFonts w:ascii="Bitstream Vera Serif" w:hAnsi="Bitstream Vera Serif"/>
+                <w:rFonts w:asciiTheme="minorHAnsi" w:hAnsiTheme="minorHAnsi" w:cstheme="minorHAnsi"/>
                 <w:bCs/>
-                <w:sz w:val="20"/>
-                <w:szCs w:val="20"/>
+                <w:sz w:val="22"/>
+                <w:szCs w:val="22"/>
               </w:rPr>
               <w:t>Corporate Headquarters,</w:t>
             </w:r>
@@ -120,16 +142,16 @@
             <w:pPr>
               <w:ind w:left="1440"/>
               <w:rPr>
-                <w:rFonts w:ascii="Bitstream Vera Serif" w:hAnsi="Bitstream Vera Serif"/>
-                <w:sz w:val="20"/>
-                <w:szCs w:val="20"/>
+                <w:rFonts w:asciiTheme="minorHAnsi" w:hAnsiTheme="minorHAnsi" w:cstheme="minorHAnsi"/>
+                <w:sz w:val="22"/>
+                <w:szCs w:val="22"/>
               </w:rPr>
             </w:pPr>
             <w:r>
               <w:rPr>
-                <w:rFonts w:ascii="Bitstream Vera Serif" w:hAnsi="Bitstream Vera Serif"/>
-                <w:sz w:val="20"/>
-                <w:szCs w:val="20"/>
+                <w:rFonts w:asciiTheme="minorHAnsi" w:hAnsiTheme="minorHAnsi" w:cstheme="minorHAnsi"/>
+                <w:sz w:val="22"/>
+                <w:szCs w:val="22"/>
               </w:rPr>
               <w:t>9001 Aerial Center Parkway,</w:t>
             </w:r>
@@ -138,16 +160,16 @@
             <w:pPr>
               <w:ind w:left="1440"/>
               <w:rPr>
-                <w:rFonts w:ascii="Bitstream Vera Serif" w:hAnsi="Bitstream Vera Serif"/>
-                <w:sz w:val="20"/>
-                <w:szCs w:val="20"/>
+                <w:rFonts w:asciiTheme="minorHAnsi" w:hAnsiTheme="minorHAnsi" w:cstheme="minorHAnsi"/>
+                <w:sz w:val="22"/>
+                <w:szCs w:val="22"/>
               </w:rPr>
             </w:pPr>
             <w:r>
               <w:rPr>
-                <w:rFonts w:ascii="Bitstream Vera Serif" w:hAnsi="Bitstream Vera Serif"/>
-                <w:sz w:val="20"/>
-                <w:szCs w:val="20"/>
+                <w:rFonts w:asciiTheme="minorHAnsi" w:hAnsiTheme="minorHAnsi" w:cstheme="minorHAnsi"/>
+                <w:sz w:val="22"/>
+                <w:szCs w:val="22"/>
               </w:rPr>
               <w:t>Suite 110,</w:t>
             </w:r>
@@ -156,16 +178,16 @@
             <w:pPr>
               <w:ind w:left="1440"/>
               <w:rPr>
-                <w:rFonts w:ascii="Bitstream Vera Serif" w:hAnsi="Bitstream Vera Serif"/>
-                <w:sz w:val="20"/>
-                <w:szCs w:val="20"/>
+                <w:rFonts w:asciiTheme="minorHAnsi" w:hAnsiTheme="minorHAnsi" w:cstheme="minorHAnsi"/>
+                <w:sz w:val="22"/>
+                <w:szCs w:val="22"/>
               </w:rPr>
             </w:pPr>
             <w:r>
               <w:rPr>
-                <w:rFonts w:ascii="Bitstream Vera Serif" w:hAnsi="Bitstream Vera Serif"/>
-                <w:sz w:val="20"/>
-                <w:szCs w:val="20"/>
+                <w:rFonts w:asciiTheme="minorHAnsi" w:hAnsiTheme="minorHAnsi" w:cstheme="minorHAnsi"/>
+                <w:sz w:val="22"/>
+                <w:szCs w:val="22"/>
               </w:rPr>
               <w:t>Morrisville, NC 27560.</w:t>
             </w:r>
@@ -173,345 +195,30 @@
           <w:p>
             <w:pPr>
               <w:rPr>
-                <w:rFonts w:ascii="Bitstream Vera Serif" w:hAnsi="Bitstream Vera Serif"/>
-                <w:sz w:val="20"/>
-                <w:szCs w:val="20"/>
+                <w:rFonts w:asciiTheme="minorHAnsi" w:hAnsiTheme="minorHAnsi" w:cstheme="minorHAnsi"/>
+                <w:sz w:val="22"/>
+                <w:szCs w:val="22"/>
               </w:rPr>
             </w:pPr>
           </w:p>
           <w:p>
             <w:pPr>
               <w:rPr>
-                <w:rFonts w:ascii="Bitstream Vera Serif" w:hAnsi="Bitstream Vera Serif"/>
-                <w:sz w:val="20"/>
-                <w:szCs w:val="20"/>
+                <w:rFonts w:asciiTheme="minorHAnsi" w:hAnsiTheme="minorHAnsi" w:cstheme="minorHAnsi"/>
+                <w:sz w:val="22"/>
+                <w:szCs w:val="22"/>
               </w:rPr>
             </w:pPr>
             <w:r>
               <w:rPr>
-                <w:rFonts w:ascii="Bitstream Vera Serif" w:hAnsi="Bitstream Vera Serif"/>
+                <w:rFonts w:asciiTheme="minorHAnsi" w:hAnsiTheme="minorHAnsi" w:cstheme="minorHAnsi"/>
                 <w:b/>
                 <w:color w:val="000080"/>
-                <w:sz w:val="20"/>
-                <w:szCs w:val="20"/>
+                <w:sz w:val="22"/>
+                <w:szCs w:val="22"/>
               </w:rPr>
               <w:t xml:space="preserve">                       </w:t>
             </w:r>
-          </w:p>
-        </w:tc>
-      </w:tr>
-      <w:tr>
-        <w:trPr>
-          <w:trHeight w:val="1341"/>
-        </w:trPr>
-        <w:tc>
-          <w:tcPr>
-            <w:tcW w:w="5509" w:type="dxa"/>
-          </w:tcPr>
-          <w:p>
-            <w:pPr>
-              <w:rPr>
-                <w:rFonts w:ascii="Arial" w:hAnsi="Arial" w:cs="Arial"/>
-                <w:b/>
-                <w:i/>
-                <w:color w:val="000080"/>
-              </w:rPr>
-            </w:pPr>
-          </w:p>
-          <w:p>
-            <w:pPr>
-              <w:rPr>
-                <w:rFonts w:ascii="Arial" w:hAnsi="Arial" w:cs="Arial"/>
-                <w:b/>
-                <w:i/>
-                <w:color w:val="000080"/>
-              </w:rPr>
-            </w:pPr>
-          </w:p>
-          <w:p>
-            <w:pPr>
-              <w:rPr>
-                <w:rFonts w:ascii="Arial" w:hAnsi="Arial" w:cs="Arial"/>
-                <w:b/>
-                <w:i/>
-                <w:color w:val="000080"/>
-              </w:rPr>
-            </w:pPr>
-          </w:p>
-          <w:p>
-            <w:pPr>
-              <w:rPr>
-                <w:i/>
-                <w:noProof/>
-              </w:rPr>
-            </w:pPr>
-            <w:r>
-              <w:rPr>
-                <w:rFonts w:ascii="Arial" w:hAnsi="Arial" w:cs="Arial"/>
-                <w:b/>
-                <w:i/>
-                <w:color w:val="000080"/>
-              </w:rPr>
-              <w:t xml:space="preserve"> </w:t>
-            </w:r>
-            <w:r>
-              <w:rPr>
-                <w:rFonts w:ascii="Arial" w:hAnsi="Arial" w:cs="Arial"/>
-                <w:b/>
-                <w:i/>
-                <w:color w:val="000080"/>
-              </w:rPr>
-              <w:fldChar w:fldCharType="begin"/>
-            </w:r>
-            <w:r>
-              <w:rPr>
-                <w:rFonts w:ascii="Arial" w:hAnsi="Arial" w:cs="Arial"/>
-                <w:b/>
-                <w:i/>
-                <w:color w:val="000080"/>
-              </w:rPr>
-              <w:instrText xml:space="preserve"> DATE  \@ "MMMM d, yyyy"  \* MERGEFORMAT </w:instrText>
-            </w:r>
-            <w:r>
-              <w:rPr>
-                <w:rFonts w:ascii="Arial" w:hAnsi="Arial" w:cs="Arial"/>
-                <w:b/>
-                <w:i/>
-                <w:color w:val="000080"/>
-              </w:rPr>
-              <w:fldChar w:fldCharType="separate"/>
-            </w:r>
-            <w:r>
-              <w:rPr>
-                <w:rFonts w:ascii="Arial" w:hAnsi="Arial" w:cs="Arial"/>
-                <w:b/>
-                <w:i/>
-                <w:noProof/>
-                <w:color w:val="000080"/>
-              </w:rPr>
-              <w:t>June 14, 2024</w:t>
-            </w:r>
-            <w:r>
-              <w:rPr>
-                <w:rFonts w:ascii="Arial" w:hAnsi="Arial" w:cs="Arial"/>
-                <w:b/>
-                <w:i/>
-                <w:color w:val="000080"/>
-              </w:rPr>
-              <w:fldChar w:fldCharType="end"/>
-            </w:r>
-          </w:p>
-        </w:tc>
-        <w:tc>
-          <w:tcPr>
-            <w:tcW w:w="5057" w:type="dxa"/>
-          </w:tcPr>
-          <w:p>
-            <w:pPr>
-              <w:ind w:left="1440"/>
-              <w:rPr>
-                <w:rFonts w:ascii="Bitstream Vera Serif" w:hAnsi="Bitstream Vera Serif"/>
-                <w:sz w:val="20"/>
-                <w:szCs w:val="20"/>
-                <w:lang w:val="fr-FR"/>
-              </w:rPr>
-            </w:pPr>
-            <w:r>
-              <w:rPr>
-                <w:rFonts w:ascii="Bitstream Vera Serif" w:hAnsi="Bitstream Vera Serif"/>
-                <w:sz w:val="20"/>
-                <w:szCs w:val="20"/>
-                <w:lang w:val="fr-FR"/>
-              </w:rPr>
-              <w:t>Phone</w:t>
-            </w:r>
-            <w:r>
-              <w:rPr>
-                <w:rFonts w:ascii="Bitstream Vera Serif" w:hAnsi="Bitstream Vera Serif"/>
-                <w:sz w:val="20"/>
-                <w:szCs w:val="20"/>
-                <w:lang w:val="fr-FR"/>
-              </w:rPr>
-              <w:t xml:space="preserve"> </w:t>
-            </w:r>
-            <w:r>
-              <w:rPr>
-                <w:rFonts w:ascii="Bitstream Vera Serif" w:hAnsi="Bitstream Vera Serif"/>
-                <w:sz w:val="20"/>
-                <w:szCs w:val="20"/>
-                <w:lang w:val="fr-FR"/>
-              </w:rPr>
-              <w:t>:</w:t>
-            </w:r>
-            <w:r>
-              <w:rPr>
-                <w:rFonts w:ascii="Bitstream Vera Serif" w:hAnsi="Bitstream Vera Serif"/>
-                <w:sz w:val="20"/>
-                <w:szCs w:val="20"/>
-                <w:lang w:val="fr-FR"/>
-              </w:rPr>
-              <w:t xml:space="preserve"> </w:t>
-            </w:r>
-            <w:r>
-              <w:rPr>
-                <w:rFonts w:ascii="Bitstream Vera Serif" w:hAnsi="Bitstream Vera Serif"/>
-                <w:sz w:val="20"/>
-                <w:szCs w:val="20"/>
-                <w:lang w:val="fr-FR"/>
-              </w:rPr>
-              <w:t>1-888-936-8638.</w:t>
-            </w:r>
-          </w:p>
-          <w:p>
-            <w:pPr>
-              <w:ind w:left="2000"/>
-              <w:rPr>
-                <w:rFonts w:ascii="Bitstream Vera Serif" w:hAnsi="Bitstream Vera Serif"/>
-                <w:b/>
-                <w:color w:val="000080"/>
-                <w:sz w:val="20"/>
-                <w:szCs w:val="20"/>
-                <w:lang w:val="fr-FR"/>
-              </w:rPr>
-            </w:pPr>
-            <w:r>
-              <w:rPr>
-                <w:rFonts w:ascii="Bitstream Vera Serif" w:hAnsi="Bitstream Vera Serif"/>
-                <w:sz w:val="20"/>
-                <w:szCs w:val="20"/>
-                <w:lang w:val="fr-FR"/>
-              </w:rPr>
-              <w:t xml:space="preserve"> </w:t>
-            </w:r>
-            <w:r>
-              <w:rPr>
-                <w:rFonts w:ascii="Bitstream Vera Serif" w:hAnsi="Bitstream Vera Serif"/>
-                <w:sz w:val="20"/>
-                <w:szCs w:val="20"/>
-                <w:lang w:val="fr-FR"/>
-              </w:rPr>
-              <w:t xml:space="preserve"> </w:t>
-            </w:r>
-            <w:r>
-              <w:rPr>
-                <w:rFonts w:ascii="Bitstream Vera Serif" w:hAnsi="Bitstream Vera Serif"/>
-                <w:sz w:val="20"/>
-                <w:szCs w:val="20"/>
-                <w:lang w:val="fr-FR"/>
-              </w:rPr>
-              <w:t>1-919-481-1974.</w:t>
-            </w:r>
-          </w:p>
-          <w:p>
-            <w:pPr>
-              <w:ind w:left="1440"/>
-              <w:rPr>
-                <w:rFonts w:ascii="Bitstream Vera Serif" w:hAnsi="Bitstream Vera Serif"/>
-                <w:sz w:val="20"/>
-                <w:szCs w:val="20"/>
-                <w:lang w:val="fr-FR"/>
-              </w:rPr>
-            </w:pPr>
-            <w:r>
-              <w:rPr>
-                <w:rFonts w:ascii="Bitstream Vera Serif" w:hAnsi="Bitstream Vera Serif"/>
-                <w:sz w:val="20"/>
-                <w:szCs w:val="20"/>
-                <w:lang w:val="fr-FR"/>
-              </w:rPr>
-              <w:t>Fax</w:t>
-            </w:r>
-            <w:r>
-              <w:rPr>
-                <w:rFonts w:ascii="Bitstream Vera Serif" w:hAnsi="Bitstream Vera Serif"/>
-                <w:sz w:val="20"/>
-                <w:szCs w:val="20"/>
-                <w:lang w:val="fr-FR"/>
-              </w:rPr>
-              <w:t xml:space="preserve"> </w:t>
-            </w:r>
-            <w:r>
-              <w:rPr>
-                <w:rFonts w:ascii="Bitstream Vera Serif" w:hAnsi="Bitstream Vera Serif"/>
-                <w:sz w:val="20"/>
-                <w:szCs w:val="20"/>
-                <w:lang w:val="fr-FR"/>
-              </w:rPr>
-              <w:t>:</w:t>
-            </w:r>
-            <w:r>
-              <w:rPr>
-                <w:rFonts w:ascii="Bitstream Vera Serif" w:hAnsi="Bitstream Vera Serif"/>
-                <w:sz w:val="20"/>
-                <w:szCs w:val="20"/>
-                <w:lang w:val="fr-FR"/>
-              </w:rPr>
-              <w:t xml:space="preserve"> </w:t>
-            </w:r>
-            <w:r>
-              <w:rPr>
-                <w:rFonts w:ascii="Bitstream Vera Serif" w:hAnsi="Bitstream Vera Serif"/>
-                <w:sz w:val="20"/>
-                <w:szCs w:val="20"/>
-                <w:lang w:val="fr-FR"/>
-              </w:rPr>
-              <w:t>1-919-573-0306.</w:t>
-            </w:r>
-          </w:p>
-          <w:p>
-            <w:pPr>
-              <w:ind w:left="1440"/>
-              <w:rPr>
-                <w:rFonts w:ascii="Bitstream Vera Serif" w:hAnsi="Bitstream Vera Serif"/>
-                <w:b/>
-                <w:color w:val="000080"/>
-                <w:sz w:val="20"/>
-                <w:szCs w:val="20"/>
-                <w:lang w:val="fr-FR"/>
-              </w:rPr>
-            </w:pPr>
-            <w:proofErr w:type="gramStart"/>
-            <w:r>
-              <w:rPr>
-                <w:rFonts w:ascii="Bitstream Vera Serif" w:hAnsi="Bitstream Vera Serif"/>
-                <w:sz w:val="20"/>
-                <w:szCs w:val="20"/>
-                <w:lang w:val="fr-FR"/>
-              </w:rPr>
-              <w:t>Email</w:t>
-            </w:r>
-            <w:proofErr w:type="gramEnd"/>
-            <w:r>
-              <w:rPr>
-                <w:rFonts w:ascii="Bitstream Vera Serif" w:hAnsi="Bitstream Vera Serif"/>
-                <w:sz w:val="20"/>
-                <w:szCs w:val="20"/>
-                <w:lang w:val="fr-FR"/>
-              </w:rPr>
-              <w:t xml:space="preserve"> </w:t>
-            </w:r>
-            <w:r>
-              <w:rPr>
-                <w:rFonts w:ascii="Bitstream Vera Serif" w:hAnsi="Bitstream Vera Serif"/>
-                <w:color w:val="003366"/>
-                <w:sz w:val="20"/>
-                <w:szCs w:val="20"/>
-                <w:lang w:val="fr-FR"/>
-              </w:rPr>
-              <w:t xml:space="preserve">: </w:t>
-            </w:r>
-            <w:hyperlink r:id="rId4" w:history="1">
-              <w:r>
-                <w:rPr>
-                  <w:rStyle w:val="Hyperlink"/>
-                  <w:rFonts w:ascii="Bitstream Vera Serif" w:hAnsi="Bitstream Vera Serif"/>
-                  <w:sz w:val="20"/>
-                  <w:szCs w:val="20"/>
-                  <w:lang w:val="fr-FR"/>
-                </w:rPr>
-                <w:t>info@adventureworkscycles.com</w:t>
-              </w:r>
-            </w:hyperlink>
           </w:p>
         </w:tc>
       </w:tr>
@@ -519,30 +226,25 @@
     <w:p>
       <w:pPr>
         <w:rPr>
-          <w:lang w:val="fr-FR"/>
+          <w:rFonts w:asciiTheme="minorHAnsi" w:hAnsiTheme="minorHAnsi" w:cstheme="minorHAnsi"/>
+          <w:sz w:val="22"/>
+          <w:szCs w:val="22"/>
         </w:rPr>
       </w:pPr>
     </w:p>
     <w:p>
       <w:pPr>
         <w:rPr>
-          <w:lang w:val="fr-FR"/>
+          <w:rFonts w:asciiTheme="minorHAnsi" w:hAnsiTheme="minorHAnsi" w:cstheme="minorHAnsi"/>
+          <w:sz w:val="22"/>
+          <w:szCs w:val="22"/>
         </w:rPr>
       </w:pPr>
-    </w:p>
-    <w:p>
-      <w:pPr>
-        <w:rPr>
-          <w:rFonts w:ascii="Bitstream Vera Serif" w:hAnsi="Bitstream Vera Serif"/>
-          <w:sz w:val="20"/>
-          <w:szCs w:val="20"/>
-        </w:rPr>
-      </w:pPr>
-      <w:r>
-        <w:rPr>
-          <w:rFonts w:ascii="Bitstream Vera Serif" w:hAnsi="Bitstream Vera Serif"/>
-          <w:sz w:val="20"/>
-          <w:szCs w:val="20"/>
+      <w:r>
+        <w:rPr>
+          <w:rFonts w:asciiTheme="minorHAnsi" w:hAnsiTheme="minorHAnsi" w:cstheme="minorHAnsi"/>
+          <w:sz w:val="22"/>
+          <w:szCs w:val="22"/>
         </w:rPr>
         <w:t>To,</w:t>
       </w:r>
@@ -555,23 +257,22 @@
           <w:tab w:val="left" w:pos="6165"/>
         </w:tabs>
         <w:rPr>
-          <w:rFonts w:ascii="Bitstream Vera Serif" w:eastAsia="Bitstream Vera Serif" w:hAnsi="Bitstream Vera Serif"/>
-          <w:sz w:val="20"/>
-          <w:szCs w:val="20"/>
+          <w:rFonts w:asciiTheme="minorHAnsi" w:eastAsia="Bitstream Vera Serif" w:hAnsiTheme="minorHAnsi" w:cstheme="minorHAnsi"/>
+          <w:sz w:val="22"/>
+          <w:szCs w:val="22"/>
         </w:rPr>
       </w:pPr>
       <w:r>
         <w:rPr>
-          <w:rFonts w:ascii="Bitstream Vera Serif" w:hAnsi="Bitstream Vera Serif"/>
-          <w:sz w:val="20"/>
-          <w:szCs w:val="20"/>
+          <w:rFonts w:asciiTheme="minorHAnsi" w:hAnsiTheme="minorHAnsi" w:cstheme="minorHAnsi"/>
+          <w:sz w:val="22"/>
+          <w:szCs w:val="22"/>
         </w:rPr>
         <w:tab/>
       </w:r>
       <w:r>
         <w:rPr>
           <w:rFonts w:asciiTheme="minorHAnsi" w:hAnsiTheme="minorHAnsi" w:cstheme="minorHAnsi"/>
-          <w:color w:val="3C4D6F"/>
           <w:sz w:val="22"/>
           <w:szCs w:val="22"/>
         </w:rPr>
@@ -580,7 +281,6 @@
       <w:r>
         <w:rPr>
           <w:rFonts w:asciiTheme="minorHAnsi" w:hAnsiTheme="minorHAnsi" w:cstheme="minorHAnsi"/>
-          <w:color w:val="3C4D6F"/>
           <w:sz w:val="22"/>
           <w:szCs w:val="22"/>
         </w:rPr>
@@ -589,7 +289,6 @@
       <w:r>
         <w:rPr>
           <w:rFonts w:asciiTheme="minorHAnsi" w:hAnsiTheme="minorHAnsi" w:cstheme="minorHAnsi"/>
-          <w:color w:val="3C4D6F"/>
           <w:sz w:val="22"/>
           <w:szCs w:val="22"/>
         </w:rPr>
@@ -599,7 +298,6 @@
         <w:rPr>
           <w:rFonts w:asciiTheme="minorHAnsi" w:hAnsiTheme="minorHAnsi" w:cstheme="minorHAnsi"/>
           <w:noProof/>
-          <w:color w:val="3C4D6F"/>
           <w:sz w:val="22"/>
           <w:szCs w:val="22"/>
         </w:rPr>
@@ -608,7 +306,6 @@
       <w:r>
         <w:rPr>
           <w:rFonts w:asciiTheme="minorHAnsi" w:hAnsiTheme="minorHAnsi" w:cstheme="minorHAnsi"/>
-          <w:color w:val="3C4D6F"/>
           <w:sz w:val="22"/>
           <w:szCs w:val="22"/>
         </w:rPr>
@@ -620,16 +317,15 @@
         <w:rPr>
           <w:rFonts w:asciiTheme="minorHAnsi" w:hAnsiTheme="minorHAnsi" w:cstheme="minorHAnsi"/>
           <w:noProof/>
-          <w:color w:val="3C4D6F"/>
           <w:sz w:val="22"/>
           <w:szCs w:val="22"/>
         </w:rPr>
       </w:pPr>
       <w:r>
         <w:rPr>
-          <w:rFonts w:ascii="Bitstream Vera Serif" w:eastAsia="Bitstream Vera Serif" w:hAnsi="Bitstream Vera Serif"/>
-          <w:sz w:val="20"/>
-          <w:szCs w:val="20"/>
+          <w:rFonts w:asciiTheme="minorHAnsi" w:eastAsia="Bitstream Vera Serif" w:hAnsiTheme="minorHAnsi" w:cstheme="minorHAnsi"/>
+          <w:sz w:val="22"/>
+          <w:szCs w:val="22"/>
         </w:rPr>
         <w:tab/>
       </w:r>
@@ -637,7 +333,6 @@
         <w:rPr>
           <w:rFonts w:asciiTheme="minorHAnsi" w:hAnsiTheme="minorHAnsi" w:cstheme="minorHAnsi"/>
           <w:noProof/>
-          <w:color w:val="3C4D6F"/>
           <w:sz w:val="22"/>
           <w:szCs w:val="22"/>
         </w:rPr>
@@ -647,7 +342,6 @@
         <w:rPr>
           <w:rFonts w:asciiTheme="minorHAnsi" w:hAnsiTheme="minorHAnsi" w:cstheme="minorHAnsi"/>
           <w:noProof/>
-          <w:color w:val="3C4D6F"/>
           <w:sz w:val="22"/>
           <w:szCs w:val="22"/>
         </w:rPr>
@@ -657,7 +351,6 @@
         <w:rPr>
           <w:rFonts w:asciiTheme="minorHAnsi" w:hAnsiTheme="minorHAnsi" w:cstheme="minorHAnsi"/>
           <w:noProof/>
-          <w:color w:val="3C4D6F"/>
           <w:sz w:val="22"/>
           <w:szCs w:val="22"/>
         </w:rPr>
@@ -667,7 +360,6 @@
         <w:rPr>
           <w:rFonts w:asciiTheme="minorHAnsi" w:hAnsiTheme="minorHAnsi" w:cstheme="minorHAnsi"/>
           <w:noProof/>
-          <w:color w:val="3C4D6F"/>
           <w:sz w:val="22"/>
           <w:szCs w:val="22"/>
         </w:rPr>
@@ -677,7 +369,6 @@
         <w:rPr>
           <w:rFonts w:asciiTheme="minorHAnsi" w:hAnsiTheme="minorHAnsi" w:cstheme="minorHAnsi"/>
           <w:noProof/>
-          <w:color w:val="3C4D6F"/>
           <w:sz w:val="22"/>
           <w:szCs w:val="22"/>
         </w:rPr>
@@ -687,16 +378,16 @@
     <w:p>
       <w:pPr>
         <w:rPr>
-          <w:rFonts w:ascii="Bitstream Vera Serif" w:eastAsia="Bitstream Vera Serif" w:hAnsi="Bitstream Vera Serif"/>
-          <w:sz w:val="20"/>
-          <w:szCs w:val="20"/>
+          <w:rFonts w:asciiTheme="minorHAnsi" w:eastAsia="Bitstream Vera Serif" w:hAnsiTheme="minorHAnsi" w:cstheme="minorHAnsi"/>
+          <w:sz w:val="22"/>
+          <w:szCs w:val="22"/>
         </w:rPr>
       </w:pPr>
       <w:r>
         <w:rPr>
-          <w:rFonts w:ascii="Bitstream Vera Serif" w:eastAsia="Bitstream Vera Serif" w:hAnsi="Bitstream Vera Serif"/>
-          <w:sz w:val="20"/>
-          <w:szCs w:val="20"/>
+          <w:rFonts w:asciiTheme="minorHAnsi" w:eastAsia="Bitstream Vera Serif" w:hAnsiTheme="minorHAnsi" w:cstheme="minorHAnsi"/>
+          <w:sz w:val="22"/>
+          <w:szCs w:val="22"/>
         </w:rPr>
         <w:tab/>
       </w:r>
@@ -704,7 +395,6 @@
         <w:rPr>
           <w:rFonts w:asciiTheme="minorHAnsi" w:hAnsiTheme="minorHAnsi" w:cstheme="minorHAnsi"/>
           <w:noProof/>
-          <w:color w:val="3C4D6F"/>
           <w:sz w:val="22"/>
           <w:szCs w:val="22"/>
         </w:rPr>
@@ -714,7 +404,6 @@
         <w:rPr>
           <w:rFonts w:asciiTheme="minorHAnsi" w:hAnsiTheme="minorHAnsi" w:cstheme="minorHAnsi"/>
           <w:noProof/>
-          <w:color w:val="3C4D6F"/>
           <w:sz w:val="22"/>
           <w:szCs w:val="22"/>
         </w:rPr>
@@ -724,7 +413,6 @@
         <w:rPr>
           <w:rFonts w:asciiTheme="minorHAnsi" w:hAnsiTheme="minorHAnsi" w:cstheme="minorHAnsi"/>
           <w:noProof/>
-          <w:color w:val="3C4D6F"/>
           <w:sz w:val="22"/>
           <w:szCs w:val="22"/>
         </w:rPr>
@@ -734,7 +422,6 @@
         <w:rPr>
           <w:rFonts w:asciiTheme="minorHAnsi" w:hAnsiTheme="minorHAnsi" w:cstheme="minorHAnsi"/>
           <w:noProof/>
-          <w:color w:val="3C4D6F"/>
           <w:sz w:val="22"/>
           <w:szCs w:val="22"/>
         </w:rPr>
@@ -744,7 +431,6 @@
         <w:rPr>
           <w:rFonts w:asciiTheme="minorHAnsi" w:hAnsiTheme="minorHAnsi" w:cstheme="minorHAnsi"/>
           <w:noProof/>
-          <w:color w:val="3C4D6F"/>
           <w:sz w:val="22"/>
           <w:szCs w:val="22"/>
         </w:rPr>
@@ -754,9 +440,9 @@
     <w:p>
       <w:pPr>
         <w:rPr>
-          <w:rFonts w:ascii="Bitstream Vera Serif" w:hAnsi="Bitstream Vera Serif"/>
-          <w:sz w:val="20"/>
-          <w:szCs w:val="20"/>
+          <w:rFonts w:asciiTheme="minorHAnsi" w:hAnsiTheme="minorHAnsi" w:cstheme="minorHAnsi"/>
+          <w:sz w:val="22"/>
+          <w:szCs w:val="22"/>
         </w:rPr>
       </w:pPr>
     </w:p>
@@ -768,31 +454,30 @@
           <w:tab w:val="left" w:pos="6165"/>
         </w:tabs>
         <w:rPr>
-          <w:rFonts w:ascii="Bitstream Vera Serif" w:eastAsia="Bitstream Vera Serif" w:hAnsi="Bitstream Vera Serif"/>
-          <w:sz w:val="20"/>
-          <w:szCs w:val="20"/>
+          <w:rFonts w:asciiTheme="minorHAnsi" w:eastAsia="Bitstream Vera Serif" w:hAnsiTheme="minorHAnsi" w:cstheme="minorHAnsi"/>
+          <w:sz w:val="22"/>
+          <w:szCs w:val="22"/>
         </w:rPr>
       </w:pPr>
       <w:r>
         <w:rPr>
-          <w:rFonts w:ascii="Bitstream Vera Serif" w:hAnsi="Bitstream Vera Serif"/>
-          <w:sz w:val="20"/>
-          <w:szCs w:val="20"/>
+          <w:rFonts w:asciiTheme="minorHAnsi" w:hAnsiTheme="minorHAnsi" w:cstheme="minorHAnsi"/>
+          <w:sz w:val="22"/>
+          <w:szCs w:val="22"/>
         </w:rPr>
         <w:t>Dear</w:t>
       </w:r>
       <w:r>
         <w:rPr>
-          <w:rFonts w:ascii="Bitstream Vera Serif" w:hAnsi="Bitstream Vera Serif"/>
-          <w:sz w:val="20"/>
-          <w:szCs w:val="20"/>
+          <w:rFonts w:asciiTheme="minorHAnsi" w:hAnsiTheme="minorHAnsi" w:cstheme="minorHAnsi"/>
+          <w:sz w:val="22"/>
+          <w:szCs w:val="22"/>
         </w:rPr>
         <w:t xml:space="preserve"> </w:t>
       </w:r>
       <w:r>
         <w:rPr>
           <w:rFonts w:asciiTheme="minorHAnsi" w:hAnsiTheme="minorHAnsi" w:cstheme="minorHAnsi"/>
-          <w:color w:val="3C4D6F"/>
           <w:sz w:val="22"/>
           <w:szCs w:val="22"/>
         </w:rPr>
@@ -801,7 +486,6 @@
       <w:r>
         <w:rPr>
           <w:rFonts w:asciiTheme="minorHAnsi" w:hAnsiTheme="minorHAnsi" w:cstheme="minorHAnsi"/>
-          <w:color w:val="3C4D6F"/>
           <w:sz w:val="22"/>
           <w:szCs w:val="22"/>
         </w:rPr>
@@ -810,7 +494,6 @@
       <w:r>
         <w:rPr>
           <w:rFonts w:asciiTheme="minorHAnsi" w:hAnsiTheme="minorHAnsi" w:cstheme="minorHAnsi"/>
-          <w:color w:val="3C4D6F"/>
           <w:sz w:val="22"/>
           <w:szCs w:val="22"/>
         </w:rPr>
@@ -820,7 +503,6 @@
         <w:rPr>
           <w:rFonts w:asciiTheme="minorHAnsi" w:hAnsiTheme="minorHAnsi" w:cstheme="minorHAnsi"/>
           <w:noProof/>
-          <w:color w:val="3C4D6F"/>
           <w:sz w:val="22"/>
           <w:szCs w:val="22"/>
         </w:rPr>
@@ -829,7 +511,6 @@
       <w:r>
         <w:rPr>
           <w:rFonts w:asciiTheme="minorHAnsi" w:hAnsiTheme="minorHAnsi" w:cstheme="minorHAnsi"/>
-          <w:color w:val="3C4D6F"/>
           <w:sz w:val="22"/>
           <w:szCs w:val="22"/>
         </w:rPr>
@@ -837,10 +518,10 @@
       </w:r>
       <w:r>
         <w:rPr>
-          <w:rFonts w:ascii="Bitstream Vera Serif" w:hAnsi="Bitstream Vera Serif"/>
+          <w:rFonts w:asciiTheme="minorHAnsi" w:hAnsiTheme="minorHAnsi" w:cstheme="minorHAnsi"/>
           <w:noProof/>
-          <w:sz w:val="20"/>
-          <w:szCs w:val="20"/>
+          <w:sz w:val="22"/>
+          <w:szCs w:val="22"/>
         </w:rPr>
         <w:t>,</w:t>
       </w:r>
@@ -848,9 +529,9 @@
     <w:p>
       <w:pPr>
         <w:rPr>
-          <w:rFonts w:ascii="Bitstream Vera Serif" w:hAnsi="Bitstream Vera Serif"/>
-          <w:sz w:val="20"/>
-          <w:szCs w:val="20"/>
+          <w:rFonts w:asciiTheme="minorHAnsi" w:hAnsiTheme="minorHAnsi" w:cstheme="minorHAnsi"/>
+          <w:sz w:val="22"/>
+          <w:szCs w:val="22"/>
         </w:rPr>
       </w:pPr>
     </w:p>
@@ -860,50 +541,58 @@
         <w:spacing w:line="360" w:lineRule="auto"/>
         <w:ind w:left="0"/>
         <w:rPr>
-          <w:rFonts w:ascii="Bitstream Vera Serif" w:hAnsi="Bitstream Vera Serif"/>
+          <w:rFonts w:asciiTheme="minorHAnsi" w:hAnsiTheme="minorHAnsi" w:cstheme="minorHAnsi"/>
+          <w:sz w:val="22"/>
+          <w:szCs w:val="22"/>
         </w:rPr>
       </w:pPr>
       <w:r>
         <w:rPr>
-          <w:rFonts w:ascii="Bitstream Vera Serif" w:hAnsi="Bitstream Vera Serif"/>
+          <w:rFonts w:asciiTheme="minorHAnsi" w:hAnsiTheme="minorHAnsi" w:cstheme="minorHAnsi"/>
+          <w:sz w:val="22"/>
+          <w:szCs w:val="22"/>
         </w:rPr>
         <w:tab/>
       </w:r>
       <w:r>
         <w:rPr>
-          <w:rFonts w:ascii="Bitstream Vera Serif" w:hAnsi="Bitstream Vera Serif"/>
+          <w:rFonts w:asciiTheme="minorHAnsi" w:hAnsiTheme="minorHAnsi" w:cstheme="minorHAnsi"/>
+          <w:sz w:val="22"/>
+          <w:szCs w:val="22"/>
         </w:rPr>
         <w:tab/>
       </w:r>
       <w:r>
         <w:rPr>
-          <w:rFonts w:ascii="Bitstream Vera Serif" w:hAnsi="Bitstream Vera Serif"/>
+          <w:rFonts w:asciiTheme="minorHAnsi" w:hAnsiTheme="minorHAnsi" w:cstheme="minorHAnsi"/>
+          <w:sz w:val="22"/>
+          <w:szCs w:val="22"/>
         </w:rPr>
         <w:t xml:space="preserve">We wish to sincerely thank you for choosing </w:t>
       </w:r>
       <w:r>
         <w:rPr>
-          <w:rFonts w:ascii="Bitstream Vera Serif" w:hAnsi="Bitstream Vera Serif"/>
+          <w:rFonts w:asciiTheme="minorHAnsi" w:hAnsiTheme="minorHAnsi" w:cstheme="minorHAnsi"/>
           <w:b/>
           <w:color w:val="000080"/>
+          <w:sz w:val="22"/>
+          <w:szCs w:val="22"/>
         </w:rPr>
         <w:t>Adventure Works Cycles</w:t>
       </w:r>
       <w:r>
         <w:rPr>
-          <w:rFonts w:ascii="Bitstream Vera Serif" w:hAnsi="Bitstream Vera Serif"/>
-        </w:rPr>
-        <w:t>. We are confident that you will be very satisfied with the services that we offer.</w:t>
-      </w:r>
-      <w:r>
-        <w:rPr>
-          <w:rFonts w:ascii="Bitstream Vera Serif" w:hAnsi="Bitstream Vera Serif"/>
-        </w:rPr>
-        <w:t xml:space="preserve"> </w:t>
-      </w:r>
-      <w:r>
-        <w:rPr>
-          <w:rFonts w:ascii="Bitstream Vera Serif" w:hAnsi="Bitstream Vera Serif"/>
+          <w:rFonts w:asciiTheme="minorHAnsi" w:hAnsiTheme="minorHAnsi" w:cstheme="minorHAnsi"/>
+          <w:sz w:val="22"/>
+          <w:szCs w:val="22"/>
+        </w:rPr>
+        <w:t xml:space="preserve">. </w:t>
+      </w:r>
+      <w:r>
+        <w:rPr>
+          <w:rFonts w:asciiTheme="minorHAnsi" w:hAnsiTheme="minorHAnsi" w:cstheme="minorHAnsi"/>
+          <w:sz w:val="22"/>
+          <w:szCs w:val="22"/>
         </w:rPr>
         <w:t xml:space="preserve">We’re anxious to help with any of your future needs in any way we can. Should you have any questions or concerns, please feel free to contact us at the above phone number, Fax, Email. </w:t>
       </w:r>
@@ -912,16 +601,16 @@
       <w:pPr>
         <w:ind w:left="720" w:firstLine="720"/>
         <w:rPr>
-          <w:rFonts w:ascii="Bitstream Vera Serif" w:hAnsi="Bitstream Vera Serif"/>
-          <w:sz w:val="20"/>
-          <w:szCs w:val="20"/>
+          <w:rFonts w:asciiTheme="minorHAnsi" w:hAnsiTheme="minorHAnsi" w:cstheme="minorHAnsi"/>
+          <w:sz w:val="22"/>
+          <w:szCs w:val="22"/>
         </w:rPr>
       </w:pPr>
       <w:r>
         <w:rPr>
-          <w:rFonts w:ascii="Bitstream Vera Serif" w:hAnsi="Bitstream Vera Serif"/>
-          <w:sz w:val="20"/>
-          <w:szCs w:val="20"/>
+          <w:rFonts w:asciiTheme="minorHAnsi" w:hAnsiTheme="minorHAnsi" w:cstheme="minorHAnsi"/>
+          <w:sz w:val="22"/>
+          <w:szCs w:val="22"/>
         </w:rPr>
         <w:t>Again, thank you for your patronage. We look forward to serving you.</w:t>
       </w:r>
@@ -930,6 +619,9 @@
       <w:pPr>
         <w:pStyle w:val="Signature"/>
         <w:rPr>
+          <w:rFonts w:asciiTheme="minorHAnsi" w:hAnsiTheme="minorHAnsi" w:cstheme="minorHAnsi"/>
+          <w:sz w:val="22"/>
+          <w:szCs w:val="22"/>
           <w:lang w:eastAsia="en-US"/>
         </w:rPr>
       </w:pPr>
@@ -940,16 +632,16 @@
         <w:ind w:left="0"/>
         <w:jc w:val="right"/>
         <w:rPr>
-          <w:rFonts w:ascii="Bitstream Vera Serif" w:hAnsi="Bitstream Vera Serif"/>
-          <w:sz w:val="20"/>
-          <w:szCs w:val="20"/>
+          <w:rFonts w:asciiTheme="minorHAnsi" w:hAnsiTheme="minorHAnsi" w:cstheme="minorHAnsi"/>
+          <w:sz w:val="22"/>
+          <w:szCs w:val="22"/>
         </w:rPr>
       </w:pPr>
       <w:r>
         <w:rPr>
-          <w:rFonts w:ascii="Bitstream Vera Serif" w:hAnsi="Bitstream Vera Serif"/>
-          <w:sz w:val="20"/>
-          <w:szCs w:val="20"/>
+          <w:rFonts w:asciiTheme="minorHAnsi" w:hAnsiTheme="minorHAnsi" w:cstheme="minorHAnsi"/>
+          <w:sz w:val="22"/>
+          <w:szCs w:val="22"/>
         </w:rPr>
         <w:t>Sincerely,</w:t>
       </w:r>
@@ -961,30 +653,30 @@
         <w:ind w:left="0"/>
         <w:jc w:val="right"/>
         <w:rPr>
-          <w:rFonts w:ascii="Bitstream Vera Serif" w:hAnsi="Bitstream Vera Serif"/>
+          <w:rFonts w:asciiTheme="minorHAnsi" w:hAnsiTheme="minorHAnsi" w:cstheme="minorHAnsi"/>
           <w:b/>
           <w:color w:val="000080"/>
-          <w:sz w:val="20"/>
-          <w:szCs w:val="20"/>
+          <w:sz w:val="22"/>
+          <w:szCs w:val="22"/>
         </w:rPr>
       </w:pPr>
       <w:r>
         <w:rPr>
-          <w:rFonts w:ascii="Bitstream Vera Serif" w:hAnsi="Bitstream Vera Serif"/>
+          <w:rFonts w:asciiTheme="minorHAnsi" w:hAnsiTheme="minorHAnsi" w:cstheme="minorHAnsi"/>
           <w:b/>
           <w:color w:val="000080"/>
-          <w:sz w:val="20"/>
-          <w:szCs w:val="20"/>
+          <w:sz w:val="22"/>
+          <w:szCs w:val="22"/>
         </w:rPr>
         <w:t>Adventure Works Cycles</w:t>
       </w:r>
       <w:r>
         <w:rPr>
-          <w:rFonts w:ascii="Bitstream Vera Serif" w:hAnsi="Bitstream Vera Serif"/>
+          <w:rFonts w:asciiTheme="minorHAnsi" w:hAnsiTheme="minorHAnsi" w:cstheme="minorHAnsi"/>
           <w:b/>
           <w:color w:val="000080"/>
-          <w:sz w:val="20"/>
-          <w:szCs w:val="20"/>
+          <w:sz w:val="22"/>
+          <w:szCs w:val="22"/>
         </w:rPr>
         <w:t>,</w:t>
       </w:r>
@@ -995,14 +687,19 @@
         <w:spacing w:line="360" w:lineRule="auto"/>
         <w:ind w:left="0"/>
         <w:jc w:val="right"/>
+        <w:rPr>
+          <w:rFonts w:asciiTheme="minorHAnsi" w:hAnsiTheme="minorHAnsi" w:cstheme="minorHAnsi"/>
+          <w:sz w:val="22"/>
+          <w:szCs w:val="22"/>
+        </w:rPr>
       </w:pPr>
-      <w:hyperlink r:id="rId5" w:history="1">
+      <w:hyperlink r:id="rId4" w:history="1">
         <w:r>
           <w:rPr>
             <w:rStyle w:val="Hyperlink"/>
-            <w:rFonts w:ascii="Bitstream Vera Serif" w:hAnsi="Bitstream Vera Serif"/>
-            <w:sz w:val="20"/>
-            <w:szCs w:val="20"/>
+            <w:rFonts w:asciiTheme="minorHAnsi" w:hAnsiTheme="minorHAnsi" w:cstheme="minorHAnsi"/>
+            <w:sz w:val="22"/>
+            <w:szCs w:val="22"/>
           </w:rPr>
           <w:t>http://www.adventureworkscycles.com/</w:t>
         </w:r>
@@ -1019,7 +716,7 @@
 </file>
 
 <file path=word/styles.xml><?xml version="1.0" encoding="utf-8"?>
-<w:styles xmlns:mc="http://schemas.openxmlformats.org/markup-compatibility/2006" xmlns:r="http://schemas.openxmlformats.org/officeDocument/2006/relationships" xmlns:w="http://schemas.openxmlformats.org/wordprocessingml/2006/main" xmlns:w14="http://schemas.microsoft.com/office/word/2010/wordml" xmlns:w15="http://schemas.microsoft.com/office/word/2012/wordml" xmlns:w16cex="http://schemas.microsoft.com/office/word/2018/wordml/cex" xmlns:w16cid="http://schemas.microsoft.com/office/word/2016/wordml/cid" xmlns:w16="http://schemas.microsoft.com/office/word/2018/wordml" xmlns:w16sdtdh="http://schemas.microsoft.com/office/word/2020/wordml/sdtdatahash" xmlns:w16se="http://schemas.microsoft.com/office/word/2015/wordml/symex" mc:Ignorable="w14 w15 w16se w16cid w16 w16cex w16sdtdh">
+<w:styles xmlns:mc="http://schemas.openxmlformats.org/markup-compatibility/2006" xmlns:r="http://schemas.openxmlformats.org/officeDocument/2006/relationships" xmlns:w="http://schemas.openxmlformats.org/wordprocessingml/2006/main" xmlns:w14="http://schemas.microsoft.com/office/word/2010/wordml" xmlns:w15="http://schemas.microsoft.com/office/word/2012/wordml" xmlns:w16cex="http://schemas.microsoft.com/office/word/2018/wordml/cex" xmlns:w16cid="http://schemas.microsoft.com/office/word/2016/wordml/cid" xmlns:w16="http://schemas.microsoft.com/office/word/2018/wordml" xmlns:w16du="http://schemas.microsoft.com/office/word/2023/wordml/word16du" xmlns:w16sdtdh="http://schemas.microsoft.com/office/word/2020/wordml/sdtdatahash" xmlns:w16se="http://schemas.microsoft.com/office/word/2015/wordml/symex" mc:Ignorable="w14 w15 w16se w16cid w16 w16cex w16sdtdh w16du">
   <w:docDefaults>
     <w:rPrDefault>
       <w:rPr>

</xml_diff>